<commit_message>
Modificacion basica de guion
Errores en ortografia corregidos
</commit_message>
<xml_diff>
--- a/CopiaRepositorioSecundario/Facu/Anotaciones Varias/NN-FacundoAgueroG.docx
+++ b/CopiaRepositorioSecundario/Facu/Anotaciones Varias/NN-FacundoAgueroG.docx
@@ -9,8 +9,11 @@
           <w:rFonts w:ascii="Courier New" w:hAnsi="Courier New" w:cs="Courier New"/>
           <w:sz w:val="24"/>
           <w:szCs w:val="24"/>
-        </w:rPr>
-      </w:pPr>
+          <w:u w:val="single"/>
+        </w:rPr>
+      </w:pPr>
+      <w:bookmarkStart w:id="0" w:name="_GoBack"/>
+      <w:bookmarkEnd w:id="0"/>
     </w:p>
     <w:p>
       <w:pPr>
@@ -1288,8 +1291,6 @@
         </w:rPr>
         <w:t xml:space="preserve">, si este lo pierde de vista después de haberlo visto por primera vez, el drakkar desaparece. </w:t>
       </w:r>
-      <w:bookmarkStart w:id="0" w:name="_GoBack"/>
-      <w:bookmarkEnd w:id="0"/>
     </w:p>
     <w:p>
       <w:pPr>

</xml_diff>

<commit_message>
Correcion de sangrias en guion
Corregi algunas sangrias y espacios en el texto del guion
</commit_message>
<xml_diff>
--- a/CopiaRepositorioSecundario/Facu/Anotaciones Varias/NN-FacundoAgueroG.docx
+++ b/CopiaRepositorioSecundario/Facu/Anotaciones Varias/NN-FacundoAgueroG.docx
@@ -11,13 +11,113 @@
           <w:szCs w:val="24"/>
         </w:rPr>
       </w:pPr>
-      <w:r>
-        <w:rPr>
-          <w:rFonts w:ascii="Courier New" w:hAnsi="Courier New" w:cs="Courier New"/>
-          <w:sz w:val="24"/>
-          <w:szCs w:val="24"/>
-        </w:rPr>
-        <w:t>The last Nightfall</w:t>
+    </w:p>
+    <w:p>
+      <w:pPr>
+        <w:jc w:val="center"/>
+        <w:rPr>
+          <w:rFonts w:ascii="Courier New" w:hAnsi="Courier New" w:cs="Courier New"/>
+          <w:sz w:val="24"/>
+          <w:szCs w:val="24"/>
+        </w:rPr>
+      </w:pPr>
+    </w:p>
+    <w:p>
+      <w:pPr>
+        <w:jc w:val="center"/>
+        <w:rPr>
+          <w:rFonts w:ascii="Courier New" w:hAnsi="Courier New" w:cs="Courier New"/>
+          <w:sz w:val="24"/>
+          <w:szCs w:val="24"/>
+        </w:rPr>
+      </w:pPr>
+    </w:p>
+    <w:p>
+      <w:pPr>
+        <w:jc w:val="center"/>
+        <w:rPr>
+          <w:rFonts w:ascii="Courier New" w:hAnsi="Courier New" w:cs="Courier New"/>
+          <w:sz w:val="24"/>
+          <w:szCs w:val="24"/>
+        </w:rPr>
+      </w:pPr>
+    </w:p>
+    <w:p>
+      <w:pPr>
+        <w:jc w:val="center"/>
+        <w:rPr>
+          <w:rFonts w:ascii="Courier New" w:hAnsi="Courier New" w:cs="Courier New"/>
+          <w:sz w:val="24"/>
+          <w:szCs w:val="24"/>
+        </w:rPr>
+      </w:pPr>
+    </w:p>
+    <w:p>
+      <w:pPr>
+        <w:jc w:val="center"/>
+        <w:rPr>
+          <w:rFonts w:ascii="Courier New" w:hAnsi="Courier New" w:cs="Courier New"/>
+          <w:sz w:val="24"/>
+          <w:szCs w:val="24"/>
+        </w:rPr>
+      </w:pPr>
+    </w:p>
+    <w:p>
+      <w:pPr>
+        <w:jc w:val="center"/>
+        <w:rPr>
+          <w:rFonts w:ascii="Courier New" w:hAnsi="Courier New" w:cs="Courier New"/>
+          <w:sz w:val="24"/>
+          <w:szCs w:val="24"/>
+        </w:rPr>
+      </w:pPr>
+    </w:p>
+    <w:p>
+      <w:pPr>
+        <w:jc w:val="center"/>
+        <w:rPr>
+          <w:rFonts w:ascii="Courier New" w:hAnsi="Courier New" w:cs="Courier New"/>
+          <w:sz w:val="24"/>
+          <w:szCs w:val="24"/>
+        </w:rPr>
+      </w:pPr>
+    </w:p>
+    <w:p>
+      <w:pPr>
+        <w:jc w:val="center"/>
+        <w:rPr>
+          <w:rFonts w:ascii="Courier New" w:hAnsi="Courier New" w:cs="Courier New"/>
+          <w:sz w:val="24"/>
+          <w:szCs w:val="24"/>
+        </w:rPr>
+      </w:pPr>
+    </w:p>
+    <w:p>
+      <w:pPr>
+        <w:jc w:val="center"/>
+        <w:rPr>
+          <w:rFonts w:ascii="Courier New" w:hAnsi="Courier New" w:cs="Courier New"/>
+          <w:sz w:val="24"/>
+          <w:szCs w:val="24"/>
+        </w:rPr>
+      </w:pPr>
+      <w:proofErr w:type="spellStart"/>
+      <w:r>
+        <w:rPr>
+          <w:rFonts w:ascii="Courier New" w:hAnsi="Courier New" w:cs="Courier New"/>
+          <w:sz w:val="24"/>
+          <w:szCs w:val="24"/>
+        </w:rPr>
+        <w:t>The</w:t>
+      </w:r>
+      <w:proofErr w:type="spellEnd"/>
+      <w:r>
+        <w:rPr>
+          <w:rFonts w:ascii="Courier New" w:hAnsi="Courier New" w:cs="Courier New"/>
+          <w:sz w:val="24"/>
+          <w:szCs w:val="24"/>
+        </w:rPr>
+        <w:t xml:space="preserve"> last Nightfall</w:t>
       </w:r>
     </w:p>
     <w:p>
@@ -65,6 +165,8 @@
           <w:szCs w:val="24"/>
         </w:rPr>
       </w:pPr>
+      <w:bookmarkStart w:id="0" w:name="_GoBack"/>
+      <w:bookmarkEnd w:id="0"/>
     </w:p>
     <w:p>
       <w:pPr>
@@ -2232,8 +2334,6 @@
           <w:szCs w:val="24"/>
         </w:rPr>
       </w:pPr>
-      <w:bookmarkStart w:id="0" w:name="_GoBack"/>
-      <w:bookmarkEnd w:id="0"/>
     </w:p>
     <w:p>
       <w:pPr>
@@ -2250,15 +2350,7 @@
           <w:sz w:val="24"/>
           <w:szCs w:val="24"/>
         </w:rPr>
-        <w:t>The last Nightfall</w:t>
-      </w:r>
-      <w:r>
-        <w:rPr>
-          <w:rFonts w:ascii="Courier New" w:hAnsi="Courier New" w:cs="Courier New"/>
-          <w:sz w:val="24"/>
-          <w:szCs w:val="24"/>
-        </w:rPr>
-        <w:t xml:space="preserve"> Escena 8</w:t>
+        <w:t>The last Nightfall Escena 8</w:t>
       </w:r>
     </w:p>
     <w:p>
@@ -2313,16 +2405,7 @@
           <w:sz w:val="24"/>
           <w:szCs w:val="24"/>
         </w:rPr>
-        <w:t>RAMIFICACION DE ESCENA</w:t>
-      </w:r>
-      <w:r>
-        <w:rPr>
-          <w:rFonts w:ascii="Courier New" w:hAnsi="Courier New" w:cs="Courier New"/>
-          <w:b/>
-          <w:sz w:val="24"/>
-          <w:szCs w:val="24"/>
-        </w:rPr>
-        <w:t xml:space="preserve"> (</w:t>
+        <w:t>RAMIFICACION DE ESCENA (</w:t>
       </w:r>
       <w:proofErr w:type="spellStart"/>
       <w:r>

</xml_diff>